<commit_message>
some updates to lab
</commit_message>
<xml_diff>
--- a/networks/lab/logbook/week5.docx
+++ b/networks/lab/logbook/week5.docx
@@ -542,7 +542,7 @@
             </w:pPr>
             <w:r>
               <w:rPr/>
-              <w:t>20.4 //fix</w:t>
+              <w:t>0</w:t>
             </w:r>
           </w:p>
         </w:tc>
@@ -692,11 +692,7 @@
             </w:pPr>
             <w:r>
               <w:rPr/>
-              <w:t>U</w:t>
-            </w:r>
-            <w:r>
-              <w:rPr/>
-              <w:t>0C</w:t>
+              <w:t>U0C</w:t>
             </w:r>
           </w:p>
         </w:tc>
@@ -762,11 +758,7 @@
             </w:pPr>
             <w:r>
               <w:rPr/>
-              <w:t>U</w:t>
-            </w:r>
-            <w:r>
-              <w:rPr/>
-              <w:t>CB</w:t>
+              <w:t>UCB</w:t>
             </w:r>
           </w:p>
         </w:tc>
@@ -832,11 +824,7 @@
             </w:pPr>
             <w:r>
               <w:rPr/>
-              <w:t>U</w:t>
-            </w:r>
-            <w:r>
-              <w:rPr/>
-              <w:t>B0</w:t>
+              <w:t>UB0</w:t>
             </w:r>
           </w:p>
         </w:tc>
@@ -987,7 +975,7 @@
             </w:pPr>
             <w:r>
               <w:rPr/>
-              <w:t>14.333 //fix</w:t>
+              <w:t>0.013</w:t>
             </w:r>
           </w:p>
         </w:tc>
@@ -1048,7 +1036,21 @@
           <w:bCs w:val="false"/>
         </w:rPr>
         <w:tab/>
-        <w:t>The sum is close to zero, however because of the absence ideal components, there is some voltage lost in the circuit.</w:t>
+        <w:t xml:space="preserve">The sum is close to zero, however because of the absence </w:t>
+      </w:r>
+      <w:r>
+        <w:rPr>
+          <w:b w:val="false"/>
+          <w:bCs w:val="false"/>
+        </w:rPr>
+        <w:t xml:space="preserve">of </w:t>
+      </w:r>
+      <w:r>
+        <w:rPr>
+          <w:b w:val="false"/>
+          <w:bCs w:val="false"/>
+        </w:rPr>
+        <w:t>ideal components, there is some voltage lost in the circuit.</w:t>
       </w:r>
     </w:p>
     <w:p>
@@ -1085,12 +1087,6 @@
           <w:bCs w:val="false"/>
         </w:rPr>
         <w:tab/>
-      </w:r>
-      <w:r>
-        <w:rPr>
-          <w:b w:val="false"/>
-          <w:bCs w:val="false"/>
-        </w:rPr>
         <w:t>Circuit with 6V battery (U)</w:t>
       </w:r>
     </w:p>
@@ -1098,6 +1094,7 @@
       <w:pPr>
         <w:pStyle w:val="Normal"/>
         <w:bidi w:val="0"/>
+        <w:spacing w:before="0" w:after="0"/>
         <w:jc w:val="start"/>
         <w:rPr>
           <w:b w:val="false"/>
@@ -1191,12 +1188,6 @@
         <w:br/>
         <w:br/>
         <w:br/>
-      </w:r>
-      <w:r>
-        <w:rPr>
-          <w:b w:val="false"/>
-          <w:bCs w:val="false"/>
-        </w:rPr>
         <w:t>e.</w:t>
       </w:r>
     </w:p>
@@ -1477,11 +1468,7 @@
             </w:pPr>
             <w:r>
               <w:rPr/>
-              <w:t>-</w:t>
-            </w:r>
-            <w:r>
-              <w:rPr/>
-              <w:t>9.98</w:t>
+              <w:t>-9.98</w:t>
             </w:r>
           </w:p>
         </w:tc>
@@ -1611,7 +1598,11 @@
             </w:pPr>
             <w:r>
               <w:rPr/>
-              <w:t>20.4 //fix</w:t>
+              <w:t>-</w:t>
+            </w:r>
+            <w:r>
+              <w:rPr/>
+              <w:t>0.005</w:t>
             </w:r>
           </w:p>
         </w:tc>
@@ -1753,36 +1744,28 @@
             </w:pPr>
             <w:r>
               <w:rPr/>
-              <w:t>U</w:t>
-            </w:r>
-            <w:r>
-              <w:rPr/>
-              <w:t>0C</w:t>
-            </w:r>
-          </w:p>
-        </w:tc>
-        <w:tc>
-          <w:tcPr>
-            <w:tcW w:w="3324" w:type="dxa"/>
-            <w:tcBorders>
-              <w:start w:val="single" w:sz="4" w:space="0" w:color="000000"/>
-              <w:bottom w:val="single" w:sz="4" w:space="0" w:color="000000"/>
-            </w:tcBorders>
-          </w:tcPr>
-          <w:p>
-            <w:pPr>
-              <w:pStyle w:val="TableContents"/>
-              <w:bidi w:val="0"/>
-              <w:jc w:val="start"/>
-              <w:rPr/>
-            </w:pPr>
-            <w:r>
-              <w:rPr/>
-              <w:t>-</w:t>
-            </w:r>
-            <w:r>
-              <w:rPr/>
-              <w:t>6.47</w:t>
+              <w:t>U0C</w:t>
+            </w:r>
+          </w:p>
+        </w:tc>
+        <w:tc>
+          <w:tcPr>
+            <w:tcW w:w="3324" w:type="dxa"/>
+            <w:tcBorders>
+              <w:start w:val="single" w:sz="4" w:space="0" w:color="000000"/>
+              <w:bottom w:val="single" w:sz="4" w:space="0" w:color="000000"/>
+            </w:tcBorders>
+          </w:tcPr>
+          <w:p>
+            <w:pPr>
+              <w:pStyle w:val="TableContents"/>
+              <w:bidi w:val="0"/>
+              <w:jc w:val="start"/>
+              <w:rPr/>
+            </w:pPr>
+            <w:r>
+              <w:rPr/>
+              <w:t>-6.47</w:t>
             </w:r>
           </w:p>
         </w:tc>
@@ -1827,36 +1810,28 @@
             </w:pPr>
             <w:r>
               <w:rPr/>
-              <w:t>U</w:t>
-            </w:r>
-            <w:r>
-              <w:rPr/>
-              <w:t>CB</w:t>
-            </w:r>
-          </w:p>
-        </w:tc>
-        <w:tc>
-          <w:tcPr>
-            <w:tcW w:w="3324" w:type="dxa"/>
-            <w:tcBorders>
-              <w:start w:val="single" w:sz="4" w:space="0" w:color="000000"/>
-              <w:bottom w:val="single" w:sz="4" w:space="0" w:color="000000"/>
-            </w:tcBorders>
-          </w:tcPr>
-          <w:p>
-            <w:pPr>
-              <w:pStyle w:val="TableContents"/>
-              <w:bidi w:val="0"/>
-              <w:jc w:val="start"/>
-              <w:rPr/>
-            </w:pPr>
-            <w:r>
-              <w:rPr/>
-              <w:t>-</w:t>
-            </w:r>
-            <w:r>
-              <w:rPr/>
-              <w:t>1.186</w:t>
+              <w:t>UCB</w:t>
+            </w:r>
+          </w:p>
+        </w:tc>
+        <w:tc>
+          <w:tcPr>
+            <w:tcW w:w="3324" w:type="dxa"/>
+            <w:tcBorders>
+              <w:start w:val="single" w:sz="4" w:space="0" w:color="000000"/>
+              <w:bottom w:val="single" w:sz="4" w:space="0" w:color="000000"/>
+            </w:tcBorders>
+          </w:tcPr>
+          <w:p>
+            <w:pPr>
+              <w:pStyle w:val="TableContents"/>
+              <w:bidi w:val="0"/>
+              <w:jc w:val="start"/>
+              <w:rPr/>
+            </w:pPr>
+            <w:r>
+              <w:rPr/>
+              <w:t>-1.186</w:t>
             </w:r>
           </w:p>
         </w:tc>
@@ -1901,11 +1876,7 @@
             </w:pPr>
             <w:r>
               <w:rPr/>
-              <w:t>U</w:t>
-            </w:r>
-            <w:r>
-              <w:rPr/>
-              <w:t>B0</w:t>
+              <w:t>UB0</w:t>
             </w:r>
           </w:p>
         </w:tc>
@@ -2056,7 +2027,7 @@
             </w:pPr>
             <w:r>
               <w:rPr/>
-              <w:t>14.333 //fix</w:t>
+              <w:t>0.134</w:t>
             </w:r>
           </w:p>
         </w:tc>
@@ -2131,9 +2102,6 @@
       <w:r>
         <w:rPr/>
         <w:tab/>
-      </w:r>
-      <w:r>
-        <w:rPr/>
         <w:t>The battery is being charged by the circuit, due to charge traveling through it from the positive to the negative terminal.</w:t>
       </w:r>
     </w:p>
@@ -2148,10 +2116,6 @@
         <w:t xml:space="preserve">1.2 </w:t>
       </w:r>
       <w:r>
-        <w:rPr>
-          <w:b/>
-          <w:bCs/>
-        </w:rPr>
         <w:drawing>
           <wp:anchor behindDoc="0" distT="0" distB="0" distL="0" distR="0" simplePos="0" locked="0" layoutInCell="0" allowOverlap="1" relativeHeight="4">
             <wp:simplePos x="0" y="0"/>

</xml_diff>